<commit_message>
Edited week 2 lab notes and script
</commit_message>
<xml_diff>
--- a/week_2/lab/notes_03-09-2024.docx
+++ b/week_2/lab/notes_03-09-2024.docx
@@ -2,36 +2,6 @@
 <file path=word/document.xml><?xml version="1.0" encoding="utf-8"?>
 <w:document xmlns:wpc="http://schemas.microsoft.com/office/word/2010/wordprocessingCanvas" xmlns:cx="http://schemas.microsoft.com/office/drawing/2014/chartex" xmlns:cx1="http://schemas.microsoft.com/office/drawing/2015/9/8/chartex" xmlns:cx2="http://schemas.microsoft.com/office/drawing/2015/10/21/chartex" xmlns:cx3="http://schemas.microsoft.com/office/drawing/2016/5/9/chartex" xmlns:cx4="http://schemas.microsoft.com/office/drawing/2016/5/10/chartex" xmlns:cx5="http://schemas.microsoft.com/office/drawing/2016/5/11/chartex" xmlns:cx6="http://schemas.microsoft.com/office/drawing/2016/5/12/chartex" xmlns:cx7="http://schemas.microsoft.com/office/drawing/2016/5/13/chartex" xmlns:cx8="http://schemas.microsoft.com/office/drawing/2016/5/14/chartex" xmlns:mc="http://schemas.openxmlformats.org/markup-compatibility/2006" xmlns:aink="http://schemas.microsoft.com/office/drawing/2016/ink" xmlns:am3d="http://schemas.microsoft.com/office/drawing/2017/model3d" xmlns:o="urn:schemas-microsoft-com:office:office" xmlns:oel="http://schemas.microsoft.com/office/2019/extlst" xmlns:r="http://schemas.openxmlformats.org/officeDocument/2006/relationships" xmlns:m="http://schemas.openxmlformats.org/officeDocument/2006/math" xmlns:v="urn:schemas-microsoft-com:vml" xmlns:wp14="http://schemas.microsoft.com/office/word/2010/wordprocessingDrawing" xmlns:wp="http://schemas.openxmlformats.org/drawingml/2006/wordprocessingDrawing" xmlns:w10="urn:schemas-microsoft-com:office:word" xmlns:w="http://schemas.openxmlformats.org/wordprocessingml/2006/main" xmlns:w14="http://schemas.microsoft.com/office/word/2010/wordml" xmlns:w15="http://schemas.microsoft.com/office/word/2012/wordml" xmlns:w16cex="http://schemas.microsoft.com/office/word/2018/wordml/cex" xmlns:w16cid="http://schemas.microsoft.com/office/word/2016/wordml/cid" xmlns:w16="http://schemas.microsoft.com/office/word/2018/wordml" xmlns:w16du="http://schemas.microsoft.com/office/word/2023/wordml/word16du" xmlns:w16sdtdh="http://schemas.microsoft.com/office/word/2020/wordml/sdtdatahash" xmlns:w16se="http://schemas.microsoft.com/office/word/2015/wordml/symex" xmlns:wpg="http://schemas.microsoft.com/office/word/2010/wordprocessingGroup" xmlns:wpi="http://schemas.microsoft.com/office/word/2010/wordprocessingInk" xmlns:wne="http://schemas.microsoft.com/office/word/2006/wordml" xmlns:wps="http://schemas.microsoft.com/office/word/2010/wordprocessingShape" mc:Ignorable="w14 w15 w16se w16cid w16 w16cex w16sdtdh w16du wp14">
   <w:body>
-    <w:p>
-      <w:pPr>
-        <w:rPr>
-          <w:b/>
-          <w:bCs/>
-        </w:rPr>
-      </w:pPr>
-      <w:r>
-        <w:rPr>
-          <w:b/>
-          <w:bCs/>
-        </w:rPr>
-        <w:t xml:space="preserve">Send Emma and </w:t>
-      </w:r>
-      <w:r>
-        <w:rPr>
-          <w:b/>
-          <w:bCs/>
-        </w:rPr>
-        <w:t>Alexis ellen’s lesson on projects.</w:t>
-      </w:r>
-    </w:p>
-    <w:p>
-      <w:pPr>
-        <w:rPr>
-          <w:b/>
-          <w:bCs/>
-        </w:rPr>
-      </w:pPr>
-    </w:p>
     <w:p>
       <w:r>
         <w:rPr>
@@ -141,6 +111,48 @@
       </w:r>
       <w:r>
         <w:t>plot(NLCD, type="classes")</w:t>
+      </w:r>
+    </w:p>
+    <w:p>
+      <w:pPr>
+        <w:rPr>
+          <w:b/>
+          <w:bCs/>
+        </w:rPr>
+      </w:pPr>
+      <w:r>
+        <w:rPr>
+          <w:b/>
+          <w:bCs/>
+        </w:rPr>
+        <w:t>Vectors</w:t>
+      </w:r>
+    </w:p>
+    <w:p>
+      <w:r>
+        <w:t xml:space="preserve">Much of the resources in this lab come from R resources for spatial analyses available at </w:t>
+      </w:r>
+      <w:hyperlink r:id="rId6" w:history="1">
+        <w:r>
+          <w:rPr>
+            <w:rStyle w:val="Hyperlink"/>
+          </w:rPr>
+          <w:t>https://rspatial.org/index.html</w:t>
+        </w:r>
+      </w:hyperlink>
+    </w:p>
+    <w:p/>
+    <w:p>
+      <w:r>
+        <w:t>Y</w:t>
+      </w:r>
+      <w:r>
+        <w:t>ou find the EPSG code for this coordinate reference system at https://spatialreference.org?</w:t>
+      </w:r>
+    </w:p>
+    <w:p>
+      <w:r>
+        <w:t>EPSG code is what R uses to determine the coordinates and where it should appear in the world</w:t>
       </w:r>
     </w:p>
     <w:sectPr>

</xml_diff>